<commit_message>
Removed old UI, Imported New UI Static Assets
Also imported new fonts & generated TextMeshPro font texture atlases. Created new test scene only including player character for rapid iteration and testing.
</commit_message>
<xml_diff>
--- a/Other/References.docx
+++ b/Other/References.docx
@@ -16,6 +16,95 @@
     <w:p>
       <w:proofErr w:type="spellStart"/>
       <w:r>
+        <w:t>Brackeys</w:t>
+      </w:r>
+      <w:proofErr w:type="spellEnd"/>
+      <w:r>
+        <w:t xml:space="preserve"> (2015) </w:t>
+      </w:r>
+      <w:r>
+        <w:rPr>
+          <w:i/>
+        </w:rPr>
+        <w:t xml:space="preserve">How to make a Wave </w:t>
+      </w:r>
+      <w:proofErr w:type="spellStart"/>
+      <w:r>
+        <w:rPr>
+          <w:i/>
+        </w:rPr>
+        <w:t>Spawner</w:t>
+      </w:r>
+      <w:proofErr w:type="spellEnd"/>
+      <w:r>
+        <w:rPr>
+          <w:i/>
+        </w:rPr>
+        <w:t xml:space="preserve"> in Unity 5 – Part 1/2. </w:t>
+      </w:r>
+      <w:r>
+        <w:t xml:space="preserve">30 August. Available at: </w:t>
+      </w:r>
+      <w:r>
+        <w:t xml:space="preserve">https://www.youtube.com/watch?v=Vrld13ypX_I </w:t>
+      </w:r>
+      <w:r>
+        <w:t>(Accessed 19 February 2020).</w:t>
+      </w:r>
+    </w:p>
+    <w:p>
+      <w:proofErr w:type="spellStart"/>
+      <w:r>
+        <w:t>Brackeys</w:t>
+      </w:r>
+      <w:proofErr w:type="spellEnd"/>
+      <w:r>
+        <w:t xml:space="preserve"> (2019) </w:t>
+      </w:r>
+      <w:r>
+        <w:rPr>
+          <w:i/>
+        </w:rPr>
+        <w:t xml:space="preserve">CONTROLLER INPUT in Unity. </w:t>
+      </w:r>
+      <w:r>
+        <w:t xml:space="preserve">14 July. Available at: </w:t>
+      </w:r>
+      <w:r>
+        <w:t>https://www.youtube.com/watch?v=p-3S73MaDP8</w:t>
+      </w:r>
+      <w:r>
+        <w:t xml:space="preserve"> (Accessed 24 December 2019).</w:t>
+      </w:r>
+    </w:p>
+    <w:p>
+      <w:proofErr w:type="spellStart"/>
+      <w:r>
+        <w:t>Brackeys</w:t>
+      </w:r>
+      <w:proofErr w:type="spellEnd"/>
+      <w:r>
+        <w:t xml:space="preserve"> (2019) </w:t>
+      </w:r>
+      <w:r>
+        <w:rPr>
+          <w:i/>
+        </w:rPr>
+        <w:t xml:space="preserve">Smooth Camera Follow in Unity. </w:t>
+      </w:r>
+      <w:r>
+        <w:t xml:space="preserve">28 June. Available at: </w:t>
+      </w:r>
+      <w:r>
+        <w:t xml:space="preserve">https://www.youtube.com/watch?v=MFQhpwc6cKE&amp;t=319s </w:t>
+      </w:r>
+      <w:r>
+        <w:t>(Accessed 21 Jan 2020).</w:t>
+      </w:r>
+    </w:p>
+    <w:p>
+      <w:proofErr w:type="spellStart"/>
+      <w:r>
         <w:t>Brakeys</w:t>
       </w:r>
       <w:proofErr w:type="spellEnd"/>
@@ -40,6 +129,32 @@
       </w:r>
     </w:p>
     <w:p>
+      <w:proofErr w:type="spellStart"/>
+      <w:r>
+        <w:t>BurgZerg</w:t>
+      </w:r>
+      <w:proofErr w:type="spellEnd"/>
+      <w:r>
+        <w:t xml:space="preserve"> Arcade (2016) </w:t>
+      </w:r>
+      <w:r>
+        <w:rPr>
+          <w:i/>
+          <w:iCs/>
+        </w:rPr>
+        <w:t xml:space="preserve">Unity 5.5. Line Renderer. </w:t>
+      </w:r>
+      <w:r>
+        <w:t xml:space="preserve">December 11. Available at: </w:t>
+      </w:r>
+      <w:r>
+        <w:t>https://www.youtube.com/watch?v=nzgJ3JkClx4</w:t>
+      </w:r>
+      <w:r>
+        <w:t xml:space="preserve"> (Accessed 21 February 2020).</w:t>
+      </w:r>
+    </w:p>
+    <w:p>
       <w:r>
         <w:t xml:space="preserve">cstabile18 (2014) </w:t>
       </w:r>
@@ -95,6 +210,27 @@
       </w:r>
     </w:p>
     <w:p>
+      <w:r>
+        <w:t xml:space="preserve">Dot colon (2017) </w:t>
+      </w:r>
+      <w:r>
+        <w:rPr>
+          <w:i/>
+          <w:iCs/>
+        </w:rPr>
+        <w:t>Aileron</w:t>
+      </w:r>
+      <w:r>
+        <w:t xml:space="preserve">. Available at: </w:t>
+      </w:r>
+      <w:r>
+        <w:t>https://www.fontsquirrel.com/fonts/aileron</w:t>
+      </w:r>
+      <w:r>
+        <w:t xml:space="preserve"> (Accessed 13 Jan 2020).</w:t>
+      </w:r>
+    </w:p>
+    <w:p>
       <w:proofErr w:type="spellStart"/>
       <w:r>
         <w:t>Drudiverse</w:t>
@@ -288,6 +424,7 @@
     <w:p>
       <w:proofErr w:type="spellStart"/>
       <w:r>
+        <w:lastRenderedPageBreak/>
         <w:t>Legend_Bacon</w:t>
       </w:r>
       <w:proofErr w:type="spellEnd"/>
@@ -355,6 +492,32 @@
     <w:p>
       <w:proofErr w:type="spellStart"/>
       <w:r>
+        <w:t>Nonathaj</w:t>
+      </w:r>
+      <w:proofErr w:type="spellEnd"/>
+      <w:r>
+        <w:t xml:space="preserve"> (2015) </w:t>
+      </w:r>
+      <w:r>
+        <w:rPr>
+          <w:i/>
+          <w:iCs/>
+        </w:rPr>
+        <w:t>Xbox Controller and Unity 5 Menu</w:t>
+      </w:r>
+      <w:r>
+        <w:t xml:space="preserve">. Available at: </w:t>
+      </w:r>
+      <w:r>
+        <w:t>https://answers.unity.com/questions/943335/xbox-controller-and-unity-5-menu.html</w:t>
+      </w:r>
+      <w:r>
+        <w:t xml:space="preserve"> (Accessed 4 March 2020).</w:t>
+      </w:r>
+    </w:p>
+    <w:p>
+      <w:proofErr w:type="spellStart"/>
+      <w:r>
         <w:t>PearsonArtPhoto</w:t>
       </w:r>
       <w:proofErr w:type="spellEnd"/>
@@ -418,366 +581,366 @@
     <w:p>
       <w:proofErr w:type="spellStart"/>
       <w:r>
+        <w:t>Placzek</w:t>
+      </w:r>
+      <w:proofErr w:type="spellEnd"/>
+      <w:r>
+        <w:t xml:space="preserve">, M (2016) </w:t>
+      </w:r>
+      <w:r>
+        <w:rPr>
+          <w:i/>
+        </w:rPr>
+        <w:t xml:space="preserve">Object Pooling in Unity. </w:t>
+      </w:r>
+      <w:r>
+        <w:t xml:space="preserve">Available at: </w:t>
+      </w:r>
+      <w:r>
+        <w:t>https://www.raywenderlich.com/847-object-pooling-in-unity</w:t>
+      </w:r>
+      <w:r>
+        <w:t xml:space="preserve"> (Accessed 23 October 2019).</w:t>
+      </w:r>
+    </w:p>
+    <w:p>
+      <w:proofErr w:type="spellStart"/>
+      <w:r>
+        <w:t>Pleaner</w:t>
+      </w:r>
+      <w:proofErr w:type="spellEnd"/>
+      <w:r>
+        <w:t xml:space="preserve">, M. (2016) </w:t>
+      </w:r>
+      <w:r>
+        <w:rPr>
+          <w:i/>
+        </w:rPr>
+        <w:t xml:space="preserve">How to reference or calculate the percentage pitch change between two </w:t>
+      </w:r>
+      <w:proofErr w:type="gramStart"/>
+      <w:r>
+        <w:rPr>
+          <w:i/>
+        </w:rPr>
+        <w:t>notes?.</w:t>
+      </w:r>
+      <w:proofErr w:type="gramEnd"/>
+      <w:r>
+        <w:rPr>
+          <w:i/>
+        </w:rPr>
+        <w:t xml:space="preserve"> </w:t>
+      </w:r>
+      <w:r>
+        <w:t xml:space="preserve">Available at: </w:t>
+      </w:r>
+      <w:r>
+        <w:t>https://music.stackexchange.com/questions/49803/how-to-reference-or-calculate-the-percentage-pitch-change-between-two-notes</w:t>
+      </w:r>
+      <w:r>
+        <w:t xml:space="preserve"> (Accessed 21 October 2019).</w:t>
+      </w:r>
+    </w:p>
+    <w:p>
+      <w:r>
+        <w:t xml:space="preserve">Resistance Studio (2018) </w:t>
+      </w:r>
+      <w:r>
+        <w:rPr>
+          <w:i/>
+        </w:rPr>
+        <w:t xml:space="preserve">Making your Pixel Art Game </w:t>
+      </w:r>
+      <w:proofErr w:type="gramStart"/>
+      <w:r>
+        <w:rPr>
+          <w:i/>
+        </w:rPr>
+        <w:t>look</w:t>
+      </w:r>
+      <w:proofErr w:type="gramEnd"/>
+      <w:r>
+        <w:rPr>
+          <w:i/>
+        </w:rPr>
+        <w:t xml:space="preserve"> Pixel Perfect in Unity3D. </w:t>
+      </w:r>
+      <w:r>
+        <w:t xml:space="preserve">Available at: </w:t>
+      </w:r>
+      <w:r>
+        <w:t>https://hackernoon.com/making-your-pixel-art-game-look-pixel-perfect-in-unity3d-3534963cad1d</w:t>
+      </w:r>
+      <w:r>
+        <w:t xml:space="preserve"> (Accessed 19 December 2019).</w:t>
+      </w:r>
+    </w:p>
+    <w:p>
+      <w:proofErr w:type="spellStart"/>
+      <w:r>
+        <w:t>Skerritt</w:t>
+      </w:r>
+      <w:proofErr w:type="spellEnd"/>
+      <w:r>
+        <w:t xml:space="preserve">, B. (2017) </w:t>
+      </w:r>
+      <w:r>
+        <w:rPr>
+          <w:i/>
+          <w:iCs/>
+        </w:rPr>
+        <w:t xml:space="preserve">A Primer on Functions. </w:t>
+      </w:r>
+      <w:r>
+        <w:t xml:space="preserve">Available at: </w:t>
+      </w:r>
+      <w:r>
+        <w:t>https://medium.com/brandons-computer-science-notes/a-primer-on-functions-9a51c1e9de80</w:t>
+      </w:r>
+      <w:r>
+        <w:t xml:space="preserve"> (Accessed 10 January 2020).</w:t>
+      </w:r>
+    </w:p>
+    <w:p>
+      <w:r>
+        <w:t xml:space="preserve">Spark Notes (no date) </w:t>
+      </w:r>
+      <w:r>
+        <w:rPr>
+          <w:i/>
+          <w:iCs/>
+        </w:rPr>
+        <w:t xml:space="preserve">Logarithmic Functions. </w:t>
+      </w:r>
+      <w:r>
+        <w:t xml:space="preserve">Available at: </w:t>
+      </w:r>
+      <w:r>
+        <w:t>https://www.sparknotes.com/math/precalc/exponentialandlogarithmicfunctions/section2/</w:t>
+      </w:r>
+      <w:r>
+        <w:t xml:space="preserve"> (Accessed 19 January 2020).</w:t>
+      </w:r>
+    </w:p>
+    <w:p>
+      <w:proofErr w:type="spellStart"/>
+      <w:r>
+        <w:t>TheDarkVoid</w:t>
+      </w:r>
+      <w:proofErr w:type="spellEnd"/>
+      <w:r>
+        <w:t xml:space="preserve"> (2013) </w:t>
+      </w:r>
+      <w:r>
+        <w:rPr>
+          <w:i/>
+          <w:iCs/>
+        </w:rPr>
+        <w:t xml:space="preserve">Create a custom variable type in C#. </w:t>
+      </w:r>
+      <w:r>
+        <w:t xml:space="preserve">Available at: </w:t>
+      </w:r>
+      <w:r>
+        <w:t>https://answers.unity.com/questions/456515/create-a-custom-variable-type-in-c.html</w:t>
+      </w:r>
+      <w:r>
+        <w:t xml:space="preserve"> (Accessed 5 February 2020).</w:t>
+      </w:r>
+    </w:p>
+    <w:p>
+      <w:proofErr w:type="gramStart"/>
+      <w:r>
+        <w:t>Third-Helix</w:t>
+      </w:r>
+      <w:proofErr w:type="gramEnd"/>
+      <w:r>
+        <w:t xml:space="preserve"> (2013) </w:t>
+      </w:r>
+      <w:r>
+        <w:rPr>
+          <w:i/>
+          <w:iCs/>
+        </w:rPr>
+        <w:t xml:space="preserve">Doing </w:t>
+      </w:r>
+      <w:proofErr w:type="spellStart"/>
+      <w:r>
+        <w:rPr>
+          <w:i/>
+          <w:iCs/>
+        </w:rPr>
+        <w:t>Thumbstick</w:t>
+      </w:r>
+      <w:proofErr w:type="spellEnd"/>
+      <w:r>
+        <w:rPr>
+          <w:i/>
+          <w:iCs/>
+        </w:rPr>
+        <w:t xml:space="preserve"> Dead Zones Right. </w:t>
+      </w:r>
+      <w:r>
+        <w:t xml:space="preserve">Available at: </w:t>
+      </w:r>
+      <w:r>
+        <w:t>http://www.third-helix.com/2013/04/12/doing-thumbstick-dead-zones-right.html</w:t>
+      </w:r>
+      <w:r>
+        <w:t xml:space="preserve"> (Accessed 27 December 2019).</w:t>
+      </w:r>
+    </w:p>
+    <w:p>
+      <w:proofErr w:type="spellStart"/>
+      <w:r>
+        <w:t>Tuxic</w:t>
+      </w:r>
+      <w:proofErr w:type="spellEnd"/>
+      <w:r>
+        <w:t xml:space="preserve"> (2013) </w:t>
+      </w:r>
+      <w:r>
+        <w:rPr>
+          <w:i/>
+        </w:rPr>
+        <w:t xml:space="preserve">Unity: metronome like a pro. </w:t>
+      </w:r>
+      <w:r>
+        <w:t xml:space="preserve">Available at: </w:t>
+      </w:r>
+      <w:r>
+        <w:t>http://cubeslam.net/2013/12/19/unity-metronome-like-a-pro/</w:t>
+      </w:r>
+      <w:r>
+        <w:t xml:space="preserve"> (Accessed 20 October 2019).</w:t>
+      </w:r>
+    </w:p>
+    <w:p>
+      <w:r>
+        <w:t xml:space="preserve">Unity Technologies (2019) </w:t>
+      </w:r>
+      <w:r>
+        <w:rPr>
+          <w:i/>
+          <w:iCs/>
+        </w:rPr>
+        <w:t xml:space="preserve">Lists and Dictionaries. </w:t>
+      </w:r>
+      <w:r>
+        <w:t xml:space="preserve">Available at: </w:t>
+      </w:r>
+      <w:r>
+        <w:t>https://learn.unity.com/tutorial/lists-and-dictionaries#5c89434eedbc2a0d28f48a70</w:t>
+      </w:r>
+      <w:r>
+        <w:t xml:space="preserve"> (Accessed 5 February 2020).</w:t>
+      </w:r>
+    </w:p>
+    <w:p>
+      <w:proofErr w:type="spellStart"/>
+      <w:r>
+        <w:t>Warmedxmints</w:t>
+      </w:r>
+      <w:proofErr w:type="spellEnd"/>
+      <w:r>
+        <w:t xml:space="preserve"> (2017) </w:t>
+      </w:r>
+      <w:r>
+        <w:rPr>
+          <w:i/>
+          <w:iCs/>
+        </w:rPr>
+        <w:t xml:space="preserve">Top down shooter rotation. </w:t>
+      </w:r>
+      <w:r>
+        <w:t xml:space="preserve">Available at: </w:t>
+      </w:r>
+      <w:r>
+        <w:t>https://www.reddit.com/r/Unity3D/comments/7mko7e/problem_getting_goodfeeling_aiming_with_joysticks/druqkfi?utm_source=share&amp;utm_medium=web2x</w:t>
+      </w:r>
+      <w:r>
+        <w:t xml:space="preserve"> (Accessed 27 December 2019).</w:t>
+      </w:r>
+    </w:p>
+    <w:p>
+      <w:proofErr w:type="spellStart"/>
+      <w:r>
         <w:lastRenderedPageBreak/>
-        <w:t>Placzek</w:t>
-      </w:r>
-      <w:proofErr w:type="spellEnd"/>
-      <w:r>
-        <w:t xml:space="preserve">, M (2016) </w:t>
-      </w:r>
-      <w:r>
-        <w:rPr>
-          <w:i/>
-        </w:rPr>
-        <w:t xml:space="preserve">Object Pooling in Unity. </w:t>
-      </w:r>
-      <w:r>
-        <w:t xml:space="preserve">Available at: </w:t>
-      </w:r>
-      <w:r>
-        <w:t>https://www.raywenderlich.com/847-object-pooling-in-unity</w:t>
-      </w:r>
-      <w:r>
-        <w:t xml:space="preserve"> (Accessed 23 October 2019).</w:t>
-      </w:r>
-    </w:p>
-    <w:p>
-      <w:proofErr w:type="spellStart"/>
-      <w:r>
-        <w:t>Pleaner</w:t>
-      </w:r>
-      <w:proofErr w:type="spellEnd"/>
-      <w:r>
-        <w:t xml:space="preserve">, M. (2016) </w:t>
-      </w:r>
-      <w:r>
-        <w:rPr>
-          <w:i/>
-        </w:rPr>
-        <w:t xml:space="preserve">How to reference or calculate the percentage pitch change between two </w:t>
+        <w:t>Zotov</w:t>
+      </w:r>
+      <w:proofErr w:type="spellEnd"/>
+      <w:r>
+        <w:t xml:space="preserve">. A (2018) </w:t>
+      </w:r>
+      <w:r>
+        <w:rPr>
+          <w:i/>
+        </w:rPr>
+        <w:t xml:space="preserve">Unity 2D Tutorial How </w:t>
       </w:r>
       <w:proofErr w:type="gramStart"/>
       <w:r>
         <w:rPr>
           <w:i/>
         </w:rPr>
-        <w:t>notes?.</w:t>
+        <w:t>To</w:t>
       </w:r>
       <w:proofErr w:type="gramEnd"/>
       <w:r>
         <w:rPr>
           <w:i/>
         </w:rPr>
-        <w:t xml:space="preserve"> </w:t>
-      </w:r>
-      <w:r>
-        <w:t xml:space="preserve">Available at: </w:t>
-      </w:r>
-      <w:r>
-        <w:t>https://music.stackexchange.com/questions/49803/how-to-reference-or-calculate-the-percentage-pitch-change-between-two-notes</w:t>
-      </w:r>
-      <w:r>
-        <w:t xml:space="preserve"> (Accessed 21 October 2019).</w:t>
-      </w:r>
-    </w:p>
-    <w:p>
-      <w:r>
-        <w:t xml:space="preserve">Resistance Studio (2018) </w:t>
-      </w:r>
-      <w:r>
-        <w:rPr>
-          <w:i/>
-        </w:rPr>
-        <w:t xml:space="preserve">Making your Pixel Art Game </w:t>
+        <w:t xml:space="preserve"> Make </w:t>
+      </w:r>
+      <w:proofErr w:type="spellStart"/>
+      <w:r>
+        <w:rPr>
+          <w:i/>
+        </w:rPr>
+        <w:t>Gameobject</w:t>
+      </w:r>
+      <w:proofErr w:type="spellEnd"/>
+      <w:r>
+        <w:rPr>
+          <w:i/>
+        </w:rPr>
+        <w:t xml:space="preserve"> Follow Mouse Pointer When Left Mouse Button Being Held Down. </w:t>
+      </w:r>
+      <w:r>
+        <w:t xml:space="preserve">24 August. Available at: </w:t>
+      </w:r>
+      <w:r>
+        <w:t>https://www.youtube.com/watch?v=EiWJY9AlPkY</w:t>
+      </w:r>
+      <w:r>
+        <w:t xml:space="preserve"> (Accessed 9 October 2019).</w:t>
+      </w:r>
+    </w:p>
+    <w:p>
+      <w:proofErr w:type="spellStart"/>
+      <w:r>
+        <w:t>Zsw</w:t>
+      </w:r>
+      <w:proofErr w:type="spellEnd"/>
+      <w:r>
+        <w:t xml:space="preserve"> (2017) </w:t>
+      </w:r>
+      <w:r>
+        <w:rPr>
+          <w:i/>
+        </w:rPr>
+        <w:t xml:space="preserve">How to create a Spawn Area that can be visualized in the Unity Scene </w:t>
       </w:r>
       <w:proofErr w:type="gramStart"/>
       <w:r>
         <w:rPr>
           <w:i/>
         </w:rPr>
-        <w:t>look</w:t>
+        <w:t>Editor?.</w:t>
       </w:r>
       <w:proofErr w:type="gramEnd"/>
       <w:r>
-        <w:rPr>
-          <w:i/>
-        </w:rPr>
-        <w:t xml:space="preserve"> Pixel Perfect in Unity3D. </w:t>
-      </w:r>
-      <w:r>
-        <w:t xml:space="preserve">Available at: </w:t>
-      </w:r>
-      <w:r>
-        <w:t>https://hackernoon.com/making-your-pixel-art-game-look-pixel-perfect-in-unity3d-3534963cad1d</w:t>
-      </w:r>
-      <w:r>
-        <w:t xml:space="preserve"> (Accessed 19 December 2019).</w:t>
-      </w:r>
-    </w:p>
-    <w:p>
-      <w:proofErr w:type="spellStart"/>
-      <w:r>
-        <w:t>Skerritt</w:t>
-      </w:r>
-      <w:proofErr w:type="spellEnd"/>
-      <w:r>
-        <w:t xml:space="preserve">, B. (2017) </w:t>
-      </w:r>
-      <w:r>
-        <w:rPr>
-          <w:i/>
-          <w:iCs/>
-        </w:rPr>
-        <w:t xml:space="preserve">A Primer on Functions. </w:t>
-      </w:r>
-      <w:r>
-        <w:t xml:space="preserve">Available at: </w:t>
-      </w:r>
-      <w:r>
-        <w:t>https://medium.com/brandons-computer-science-notes/a-primer-on-functions-9a51c1e9de80</w:t>
-      </w:r>
-      <w:r>
-        <w:t xml:space="preserve"> (Accessed 10 January 2020).</w:t>
-      </w:r>
-    </w:p>
-    <w:p>
-      <w:r>
-        <w:t xml:space="preserve">Spark Notes (no date) </w:t>
-      </w:r>
-      <w:r>
-        <w:rPr>
-          <w:i/>
-          <w:iCs/>
-        </w:rPr>
-        <w:t xml:space="preserve">Logarithmic Functions. </w:t>
-      </w:r>
-      <w:r>
-        <w:t xml:space="preserve">Available at: </w:t>
-      </w:r>
-      <w:r>
-        <w:t>https://www.sparknotes.com/math/precalc/exponentialandlogarithmicfunctions/section2/</w:t>
-      </w:r>
-      <w:r>
-        <w:t xml:space="preserve"> (Accessed 19 January 2020).</w:t>
-      </w:r>
-    </w:p>
-    <w:p>
-      <w:proofErr w:type="spellStart"/>
-      <w:r>
-        <w:t>TheDarkVoid</w:t>
-      </w:r>
-      <w:proofErr w:type="spellEnd"/>
-      <w:r>
-        <w:t xml:space="preserve"> (2013) </w:t>
-      </w:r>
-      <w:r>
-        <w:rPr>
-          <w:i/>
-          <w:iCs/>
-        </w:rPr>
-        <w:t xml:space="preserve">Create a custom variable type in C#. </w:t>
-      </w:r>
-      <w:r>
-        <w:t xml:space="preserve">Available at: </w:t>
-      </w:r>
-      <w:r>
-        <w:t>https://answers.unity.com/questions/456515/create-a-custom-variable-type-in-c.html</w:t>
-      </w:r>
-      <w:r>
-        <w:t xml:space="preserve"> (Accessed 5 February 2020).</w:t>
-      </w:r>
-    </w:p>
-    <w:p>
-      <w:proofErr w:type="gramStart"/>
-      <w:r>
-        <w:t>Third-Helix</w:t>
-      </w:r>
-      <w:proofErr w:type="gramEnd"/>
-      <w:r>
-        <w:t xml:space="preserve"> (2013) </w:t>
-      </w:r>
-      <w:r>
-        <w:rPr>
-          <w:i/>
-          <w:iCs/>
-        </w:rPr>
-        <w:t xml:space="preserve">Doing </w:t>
-      </w:r>
-      <w:proofErr w:type="spellStart"/>
-      <w:r>
-        <w:rPr>
-          <w:i/>
-          <w:iCs/>
-        </w:rPr>
-        <w:t>Thumbstick</w:t>
-      </w:r>
-      <w:proofErr w:type="spellEnd"/>
-      <w:r>
-        <w:rPr>
-          <w:i/>
-          <w:iCs/>
-        </w:rPr>
-        <w:t xml:space="preserve"> Dead Zones Right. </w:t>
-      </w:r>
-      <w:r>
-        <w:t xml:space="preserve">Available at: </w:t>
-      </w:r>
-      <w:r>
-        <w:t>http://www.third-helix.com/2013/04/12/doing-thumbstick-dead-zones-right.html</w:t>
-      </w:r>
-      <w:r>
-        <w:t xml:space="preserve"> (Accessed 27 December 2019).</w:t>
-      </w:r>
-    </w:p>
-    <w:p>
-      <w:proofErr w:type="spellStart"/>
-      <w:r>
-        <w:t>Tuxic</w:t>
-      </w:r>
-      <w:proofErr w:type="spellEnd"/>
-      <w:r>
-        <w:t xml:space="preserve"> (2013) </w:t>
-      </w:r>
-      <w:r>
-        <w:rPr>
-          <w:i/>
-        </w:rPr>
-        <w:t xml:space="preserve">Unity: metronome like a pro. </w:t>
-      </w:r>
-      <w:r>
-        <w:t xml:space="preserve">Available at: </w:t>
-      </w:r>
-      <w:r>
-        <w:t>http://cubeslam.net/2013/12/19/unity-metronome-like-a-pro/</w:t>
-      </w:r>
-      <w:r>
-        <w:t xml:space="preserve"> (Accessed 20 October 2019).</w:t>
-      </w:r>
-    </w:p>
-    <w:p>
-      <w:r>
-        <w:t xml:space="preserve">Unity Technologies (2019) </w:t>
-      </w:r>
-      <w:r>
-        <w:rPr>
-          <w:i/>
-          <w:iCs/>
-        </w:rPr>
-        <w:t xml:space="preserve">Lists and Dictionaries. </w:t>
-      </w:r>
-      <w:r>
-        <w:t xml:space="preserve">Available at: </w:t>
-      </w:r>
-      <w:r>
-        <w:t>https://learn.unity.com/tutorial/lists-and-dictionaries#5c89434eedbc2a0d28f48a70</w:t>
-      </w:r>
-      <w:r>
-        <w:t xml:space="preserve"> (Accessed 5 February 2020).</w:t>
-      </w:r>
-    </w:p>
-    <w:p>
-      <w:proofErr w:type="spellStart"/>
-      <w:r>
-        <w:t>Warmedxmints</w:t>
-      </w:r>
-      <w:proofErr w:type="spellEnd"/>
-      <w:r>
-        <w:t xml:space="preserve"> (2017) </w:t>
-      </w:r>
-      <w:r>
-        <w:rPr>
-          <w:i/>
-          <w:iCs/>
-        </w:rPr>
-        <w:t xml:space="preserve">Top down shooter rotation. </w:t>
-      </w:r>
-      <w:r>
-        <w:t xml:space="preserve">Available at: </w:t>
-      </w:r>
-      <w:r>
-        <w:t>https://www.reddit.com/r/Unity3D/comments/7mko7e/problem_getting_goodfeeling_aiming_with_joysticks/druqkfi?utm_source=share&amp;utm_medium=web2x</w:t>
-      </w:r>
-      <w:r>
-        <w:t xml:space="preserve"> (Accessed 27 December 2019).</w:t>
-      </w:r>
-    </w:p>
-    <w:p>
-      <w:proofErr w:type="spellStart"/>
-      <w:r>
-        <w:t>Zotov</w:t>
-      </w:r>
-      <w:proofErr w:type="spellEnd"/>
-      <w:r>
-        <w:t xml:space="preserve">. A (2018) </w:t>
-      </w:r>
-      <w:r>
-        <w:rPr>
-          <w:i/>
-        </w:rPr>
-        <w:t xml:space="preserve">Unity 2D Tutorial How </w:t>
-      </w:r>
-      <w:proofErr w:type="gramStart"/>
-      <w:r>
-        <w:rPr>
-          <w:i/>
-        </w:rPr>
-        <w:t>To</w:t>
-      </w:r>
-      <w:proofErr w:type="gramEnd"/>
-      <w:r>
-        <w:rPr>
-          <w:i/>
-        </w:rPr>
-        <w:t xml:space="preserve"> Make </w:t>
-      </w:r>
-      <w:proofErr w:type="spellStart"/>
-      <w:r>
-        <w:rPr>
-          <w:i/>
-        </w:rPr>
-        <w:t>Gameobject</w:t>
-      </w:r>
-      <w:proofErr w:type="spellEnd"/>
-      <w:r>
-        <w:rPr>
-          <w:i/>
-        </w:rPr>
-        <w:t xml:space="preserve"> Follow Mouse Pointer When Left Mouse Button Being Held Down. </w:t>
-      </w:r>
-      <w:r>
-        <w:t xml:space="preserve">24 August. Available at: </w:t>
-      </w:r>
-      <w:r>
-        <w:t>https://www.youtube.com/watch?v=EiWJY9AlPkY</w:t>
-      </w:r>
-      <w:r>
-        <w:t xml:space="preserve"> (Accessed 9 October 2019).</w:t>
-      </w:r>
-    </w:p>
-    <w:p>
-      <w:proofErr w:type="spellStart"/>
-      <w:r>
-        <w:t>Zsw</w:t>
-      </w:r>
-      <w:proofErr w:type="spellEnd"/>
-      <w:r>
-        <w:t xml:space="preserve"> (2017) </w:t>
-      </w:r>
-      <w:r>
-        <w:rPr>
-          <w:i/>
-        </w:rPr>
-        <w:t xml:space="preserve">How to create a Spawn Area that can be visualized in the Unity Scene </w:t>
-      </w:r>
-      <w:proofErr w:type="gramStart"/>
-      <w:r>
-        <w:rPr>
-          <w:i/>
-        </w:rPr>
-        <w:t>Editor?.</w:t>
-      </w:r>
-      <w:proofErr w:type="gramEnd"/>
-      <w:r>
         <w:t xml:space="preserve"> Available at:</w:t>
       </w:r>
       <w:r>
@@ -785,151 +948,9 @@
       </w:r>
       <w:r>
         <w:t xml:space="preserve"> (Accessed 25 October 2019).</w:t>
-      </w:r>
-    </w:p>
-    <w:p>
-      <w:proofErr w:type="spellStart"/>
-      <w:r>
-        <w:t>Nonathaj</w:t>
-      </w:r>
-      <w:proofErr w:type="spellEnd"/>
-      <w:r>
-        <w:t xml:space="preserve"> (2015) </w:t>
-      </w:r>
-      <w:r>
-        <w:rPr>
-          <w:i/>
-          <w:iCs/>
-        </w:rPr>
-        <w:t>Xbox Controller and Unity 5 Menu</w:t>
-      </w:r>
-      <w:r>
-        <w:t xml:space="preserve">. Available at: </w:t>
-      </w:r>
-      <w:r>
-        <w:t>https://answers.unity.com/questions/943335/xbox-controller-and-unity-5-menu.html</w:t>
-      </w:r>
-      <w:r>
-        <w:t xml:space="preserve"> (Accessed 4 March 2020).</w:t>
-      </w:r>
-    </w:p>
-    <w:p>
-      <w:proofErr w:type="spellStart"/>
-      <w:r>
-        <w:t>Brackeys</w:t>
-      </w:r>
-      <w:proofErr w:type="spellEnd"/>
-      <w:r>
-        <w:t xml:space="preserve"> (2015) </w:t>
-      </w:r>
-      <w:r>
-        <w:rPr>
-          <w:i/>
-        </w:rPr>
-        <w:t xml:space="preserve">How to make a Wave </w:t>
-      </w:r>
-      <w:proofErr w:type="spellStart"/>
-      <w:r>
-        <w:rPr>
-          <w:i/>
-        </w:rPr>
-        <w:t>Spawner</w:t>
-      </w:r>
-      <w:proofErr w:type="spellEnd"/>
-      <w:r>
-        <w:rPr>
-          <w:i/>
-        </w:rPr>
-        <w:t xml:space="preserve"> in Unity 5 – Part 1/2. </w:t>
-      </w:r>
-      <w:r>
-        <w:t xml:space="preserve">30 August. Available at: </w:t>
-      </w:r>
-      <w:r>
-        <w:t xml:space="preserve">https://www.youtube.com/watch?v=Vrld13ypX_I </w:t>
-      </w:r>
-      <w:r>
-        <w:t>(Accessed 19 February 2020).</w:t>
-      </w:r>
-    </w:p>
-    <w:p>
-      <w:proofErr w:type="spellStart"/>
-      <w:r>
-        <w:t>BurgZerg</w:t>
-      </w:r>
-      <w:proofErr w:type="spellEnd"/>
-      <w:r>
-        <w:t xml:space="preserve"> Arcade (2016) </w:t>
-      </w:r>
-      <w:r>
-        <w:rPr>
-          <w:i/>
-          <w:iCs/>
-        </w:rPr>
-        <w:t xml:space="preserve">Unity 5.5. Line Renderer. </w:t>
-      </w:r>
-      <w:r>
-        <w:t xml:space="preserve">December 11. Available at: </w:t>
       </w:r>
       <w:bookmarkStart w:id="0" w:name="_GoBack"/>
       <w:bookmarkEnd w:id="0"/>
-      <w:r>
-        <w:t>https://www.youtube.com/watch?v=nzgJ3JkClx4</w:t>
-      </w:r>
-      <w:r>
-        <w:t xml:space="preserve"> (Accessed 21 February 2020).</w:t>
-      </w:r>
-    </w:p>
-    <w:p>
-      <w:proofErr w:type="spellStart"/>
-      <w:r>
-        <w:lastRenderedPageBreak/>
-        <w:t>Brackeys</w:t>
-      </w:r>
-      <w:proofErr w:type="spellEnd"/>
-      <w:r>
-        <w:t xml:space="preserve"> (2019) </w:t>
-      </w:r>
-      <w:r>
-        <w:rPr>
-          <w:i/>
-        </w:rPr>
-        <w:t xml:space="preserve">Smooth Camera Follow in Unity. </w:t>
-      </w:r>
-      <w:r>
-        <w:t xml:space="preserve">28 June. Available at: </w:t>
-      </w:r>
-      <w:r>
-        <w:t xml:space="preserve">https://www.youtube.com/watch?v=MFQhpwc6cKE&amp;t=319s </w:t>
-      </w:r>
-      <w:r>
-        <w:t>(Accessed 21 Jan 2020).</w:t>
-      </w:r>
-    </w:p>
-    <w:p>
-      <w:proofErr w:type="spellStart"/>
-      <w:r>
-        <w:t>Brackeys</w:t>
-      </w:r>
-      <w:proofErr w:type="spellEnd"/>
-      <w:r>
-        <w:t xml:space="preserve"> (2019) </w:t>
-      </w:r>
-      <w:r>
-        <w:rPr>
-          <w:i/>
-        </w:rPr>
-        <w:t xml:space="preserve">CONTROLLER INPUT in Unity. </w:t>
-      </w:r>
-      <w:r>
-        <w:t xml:space="preserve">14 July. Available at: </w:t>
-      </w:r>
-      <w:r>
-        <w:t>https://www.youtube.com/watch?v=p-3S73MaDP8</w:t>
-      </w:r>
-      <w:r>
-        <w:t xml:space="preserve"> (Accessed 24 December 2019).</w:t>
-      </w:r>
     </w:p>
     <w:sectPr>
       <w:pgSz w:w="11906" w:h="16838"/>
@@ -1740,7 +1761,7 @@
 </file>
 
 <file path=customXml/itemProps1.xml><?xml version="1.0" encoding="utf-8"?>
-<ds:datastoreItem xmlns:ds="http://schemas.openxmlformats.org/officeDocument/2006/customXml" ds:itemID="{F09D449B-7D52-4AF7-ABD7-0F60CA6B7651}">
+<ds:datastoreItem xmlns:ds="http://schemas.openxmlformats.org/officeDocument/2006/customXml" ds:itemID="{1FB97FC5-4DAA-4398-B83F-4082669F89E3}">
   <ds:schemaRefs>
     <ds:schemaRef ds:uri="http://schemas.openxmlformats.org/officeDocument/2006/bibliography"/>
   </ds:schemaRefs>

</xml_diff>